<commit_message>
Image Changes and Import Rule - JM
</commit_message>
<xml_diff>
--- a/Orange Gardens Java Style Document.docx
+++ b/Orange Gardens Java Style Document.docx
@@ -109,8 +109,6 @@
         </w:rPr>
         <w:t>findByUserId</w:t>
       </w:r>
-      <w:bookmarkStart w:id="0" w:name="_GoBack"/>
-      <w:bookmarkEnd w:id="0"/>
       <w:proofErr w:type="spellEnd"/>
     </w:p>
     <w:p>
@@ -391,6 +389,26 @@
         </w:rPr>
         <w:t>Initialise everything else in the constructor</w:t>
       </w:r>
+    </w:p>
+    <w:p>
+      <w:pPr>
+        <w:pStyle w:val="ListParagraph"/>
+        <w:numPr>
+          <w:ilvl w:val="0"/>
+          <w:numId w:val="1"/>
+        </w:numPr>
+        <w:rPr>
+          <w:b/>
+        </w:rPr>
+      </w:pPr>
+      <w:r>
+        <w:rPr>
+          <w:b/>
+        </w:rPr>
+        <w:t>Check there are no unused imports and if so remove them</w:t>
+      </w:r>
+      <w:bookmarkStart w:id="0" w:name="_GoBack"/>
+      <w:bookmarkEnd w:id="0"/>
     </w:p>
     <w:p>
       <w:pPr>
@@ -472,6 +490,7 @@
         <w:docPartUnique/>
       </w:docPartObj>
     </w:sdtPr>
+    <w:sdtEndPr/>
     <w:sdtContent>
       <w:p>
         <w:pPr>

</xml_diff>